<commit_message>
Rapport cahier des charges
</commit_message>
<xml_diff>
--- a/Analyse/Cahier des charges - Projet Aeroclub.docx
+++ b/Analyse/Cahier des charges - Projet Aeroclub.docx
@@ -757,18 +757,22 @@
       </w:r>
     </w:p>
     <w:p>
+      <w:pPr>
+        <w:pStyle w:val="Titre2"/>
+        <w:numPr>
+          <w:ilvl w:val="0"/>
+          <w:numId w:val="0"/>
+        </w:numPr>
+        <w:ind w:left="360"/>
+      </w:pPr>
       <w:bookmarkStart w:id="0" w:name="_GoBack"/>
       <w:bookmarkEnd w:id="0"/>
-      <w:r>
-        <w:br w:type="page"/>
-      </w:r>
     </w:p>
     <w:p>
       <w:pPr>
         <w:pStyle w:val="Titre2"/>
       </w:pPr>
       <w:r>
-        <w:lastRenderedPageBreak/>
         <w:t>L’aide à la préparation d’un vol (optionnel ?)</w:t>
       </w:r>
     </w:p>

</xml_diff>